<commit_message>
Rapport diagramme de classes
</commit_message>
<xml_diff>
--- a/Rapport.docx
+++ b/Rapport.docx
@@ -571,25 +571,51 @@
     </w:p>
     <w:p>
       <w:pPr>
-        <w:jc w:val="both"/>
+        <w:jc w:val="center"/>
+        <w:rPr>
+          <w:b/>
+        </w:rPr>
+      </w:pPr>
+      <w:r>
         <w:rPr>
           <w:i/>
         </w:rPr>
-      </w:pPr>
-      <w:r>
-        <w:rPr>
-          <w:i/>
-        </w:rPr>
-        <w:t xml:space="preserve">DIAGRAMME DE CLASSE </w:t>
-      </w:r>
-    </w:p>
-    <w:p>
-      <w:pPr>
-        <w:jc w:val="both"/>
-        <w:rPr>
-          <w:b/>
-        </w:rPr>
-      </w:pPr>
+        <w:drawing>
+          <wp:inline distT="0" distB="0" distL="0" distR="0" wp14:anchorId="771F0CB8" wp14:editId="226F2271">
+            <wp:extent cx="5756910" cy="3679825"/>
+            <wp:effectExtent l="0" t="0" r="0" b="0"/>
+            <wp:docPr id="667790493" name="Image 1" descr="Une image contenant texte, diagramme, Parallèle, Plan&#10;&#10;Description générée automatiquement"/>
+            <wp:cNvGraphicFramePr>
+              <a:graphicFrameLocks xmlns:a="http://schemas.openxmlformats.org/drawingml/2006/main" noChangeAspect="1"/>
+            </wp:cNvGraphicFramePr>
+            <a:graphic xmlns:a="http://schemas.openxmlformats.org/drawingml/2006/main">
+              <a:graphicData uri="http://schemas.openxmlformats.org/drawingml/2006/picture">
+                <pic:pic xmlns:pic="http://schemas.openxmlformats.org/drawingml/2006/picture">
+                  <pic:nvPicPr>
+                    <pic:cNvPr id="667790493" name="Image 1" descr="Une image contenant texte, diagramme, Parallèle, Plan&#10;&#10;Description générée automatiquement"/>
+                    <pic:cNvPicPr/>
+                  </pic:nvPicPr>
+                  <pic:blipFill>
+                    <a:blip r:embed="rId4"/>
+                    <a:stretch>
+                      <a:fillRect/>
+                    </a:stretch>
+                  </pic:blipFill>
+                  <pic:spPr>
+                    <a:xfrm>
+                      <a:off x="0" y="0"/>
+                      <a:ext cx="5756910" cy="3679825"/>
+                    </a:xfrm>
+                    <a:prstGeom prst="rect">
+                      <a:avLst/>
+                    </a:prstGeom>
+                  </pic:spPr>
+                </pic:pic>
+              </a:graphicData>
+            </a:graphic>
+          </wp:inline>
+        </w:drawing>
+      </w:r>
     </w:p>
     <w:p>
       <w:pPr>

</xml_diff>